<commit_message>
Añadidos los colores base para la página
</commit_message>
<xml_diff>
--- a/Conceptos/Concepto.docx
+++ b/Conceptos/Concepto.docx
@@ -289,6 +289,65 @@
       <w:r>
         <w:rPr/>
         <w:t>Letra → #05161A</w:t>
+      </w:r>
+    </w:p>
+    <w:p>
+      <w:pPr>
+        <w:pStyle w:val="Normal"/>
+        <w:bidi w:val="0"/>
+        <w:jc w:val="left"/>
+        <w:rPr/>
+      </w:pPr>
+      <w:r>
+        <w:rPr/>
+      </w:r>
+    </w:p>
+    <w:p>
+      <w:pPr>
+        <w:pStyle w:val="Normal"/>
+        <w:bidi w:val="0"/>
+        <w:jc w:val="left"/>
+        <w:rPr/>
+      </w:pPr>
+      <w:r>
+        <w:rPr/>
+        <w:t>Alternativos</w:t>
+      </w:r>
+    </w:p>
+    <w:p>
+      <w:pPr>
+        <w:pStyle w:val="Normal"/>
+        <w:bidi w:val="0"/>
+        <w:jc w:val="left"/>
+        <w:rPr/>
+      </w:pPr>
+      <w:r>
+        <w:rPr/>
+        <w:t>#0C7075</w:t>
+      </w:r>
+    </w:p>
+    <w:p>
+      <w:pPr>
+        <w:pStyle w:val="Normal"/>
+        <w:bidi w:val="0"/>
+        <w:jc w:val="left"/>
+        <w:rPr/>
+      </w:pPr>
+      <w:r>
+        <w:rPr/>
+        <w:t>#0F969C</w:t>
+      </w:r>
+    </w:p>
+    <w:p>
+      <w:pPr>
+        <w:pStyle w:val="Normal"/>
+        <w:bidi w:val="0"/>
+        <w:jc w:val="left"/>
+        <w:rPr/>
+      </w:pPr>
+      <w:r>
+        <w:rPr/>
+        <w:t>#294D61</w:t>
       </w:r>
     </w:p>
     <w:p>

</xml_diff>